<commit_message>
Final commit of Task Doc
</commit_message>
<xml_diff>
--- a/Task.docx
+++ b/Task.docx
@@ -269,16 +269,8 @@
         <w:rPr>
           <w:lang w:val="en-US"/>
         </w:rPr>
-        <w:t xml:space="preserve">Task 3 Install </w:t>
-      </w:r>
-      <w:proofErr w:type="spellStart"/>
-      <w:r>
-        <w:rPr>
-          <w:lang w:val="en-US"/>
-        </w:rPr>
-        <w:t>gitlab</w:t>
-      </w:r>
-      <w:proofErr w:type="spellEnd"/>
+        <w:t>Task 3 Install gitlab</w:t>
+      </w:r>
     </w:p>
     <w:p>
       <w:pPr>
@@ -291,21 +283,7 @@
         <w:rPr>
           <w:lang w:val="en-US"/>
         </w:rPr>
-        <w:t xml:space="preserve">Accessing </w:t>
-      </w:r>
-      <w:proofErr w:type="spellStart"/>
-      <w:r>
-        <w:rPr>
-          <w:lang w:val="en-US"/>
-        </w:rPr>
-        <w:t>gitlab</w:t>
-      </w:r>
-      <w:proofErr w:type="spellEnd"/>
-      <w:r>
-        <w:rPr>
-          <w:lang w:val="en-US"/>
-        </w:rPr>
-        <w:t xml:space="preserve"> in host machine</w:t>
+        <w:t>Accessing gitlab in host machine</w:t>
       </w:r>
     </w:p>
     <w:p>
@@ -423,11 +401,9 @@
       <w:r>
         <w:t xml:space="preserve">App and expose port to </w:t>
       </w:r>
-      <w:proofErr w:type="gramStart"/>
       <w:r>
         <w:t>8081</w:t>
       </w:r>
-      <w:proofErr w:type="gramEnd"/>
     </w:p>
     <w:p>
       <w:r>
@@ -527,13 +503,8 @@
     <w:p/>
     <w:p>
       <w:r>
-        <w:t xml:space="preserve">Here I mapped 80 into 808 host </w:t>
-      </w:r>
-      <w:proofErr w:type="gramStart"/>
-      <w:r>
-        <w:t>port</w:t>
-      </w:r>
-      <w:proofErr w:type="gramEnd"/>
+        <w:t>Here I mapped 80 into 808 host port</w:t>
+      </w:r>
     </w:p>
     <w:p>
       <w:r>
@@ -646,10 +617,13 @@
           <w:szCs w:val="21"/>
           <w:lang w:eastAsia="en-CA"/>
         </w:rPr>
-        <w:t> </w:t>
-      </w:r>
-      <w:proofErr w:type="spellStart"/>
-      <w:r>
+        <w:t> mkdir /app</w:t>
+      </w:r>
+    </w:p>
+    <w:p>
+      <w:pPr>
+        <w:shd w:val="clear" w:color="auto" w:fill="1E1E1E"/>
+        <w:spacing w:after="0" w:line="285" w:lineRule="atLeast"/>
         <w:rPr>
           <w:rFonts w:ascii="Consolas" w:eastAsia="Times New Roman" w:hAnsi="Consolas" w:cs="Times New Roman"/>
           <w:color w:val="D4D4D4"/>
@@ -657,9 +631,17 @@
           <w:szCs w:val="21"/>
           <w:lang w:eastAsia="en-CA"/>
         </w:rPr>
-        <w:t>mkdir</w:t>
-      </w:r>
-      <w:proofErr w:type="spellEnd"/>
+      </w:pPr>
+      <w:r>
+        <w:rPr>
+          <w:rFonts w:ascii="Consolas" w:eastAsia="Times New Roman" w:hAnsi="Consolas" w:cs="Times New Roman"/>
+          <w:color w:val="569CD6"/>
+          <w:sz w:val="21"/>
+          <w:szCs w:val="21"/>
+          <w:lang w:eastAsia="en-CA"/>
+        </w:rPr>
+        <w:t>ADD</w:t>
+      </w:r>
       <w:r>
         <w:rPr>
           <w:rFonts w:ascii="Consolas" w:eastAsia="Times New Roman" w:hAnsi="Consolas" w:cs="Times New Roman"/>
@@ -668,10 +650,13 @@
           <w:szCs w:val="21"/>
           <w:lang w:eastAsia="en-CA"/>
         </w:rPr>
-        <w:t> /</w:t>
-      </w:r>
-      <w:proofErr w:type="gramStart"/>
-      <w:r>
+        <w:t> . /app</w:t>
+      </w:r>
+    </w:p>
+    <w:p>
+      <w:pPr>
+        <w:shd w:val="clear" w:color="auto" w:fill="1E1E1E"/>
+        <w:spacing w:after="0" w:line="285" w:lineRule="atLeast"/>
         <w:rPr>
           <w:rFonts w:ascii="Consolas" w:eastAsia="Times New Roman" w:hAnsi="Consolas" w:cs="Times New Roman"/>
           <w:color w:val="D4D4D4"/>
@@ -679,14 +664,18 @@
           <w:szCs w:val="21"/>
           <w:lang w:eastAsia="en-CA"/>
         </w:rPr>
-        <w:t>app</w:t>
-      </w:r>
-      <w:proofErr w:type="gramEnd"/>
-    </w:p>
-    <w:p>
-      <w:pPr>
-        <w:shd w:val="clear" w:color="auto" w:fill="1E1E1E"/>
-        <w:spacing w:after="0" w:line="285" w:lineRule="atLeast"/>
+      </w:pPr>
+      <w:r>
+        <w:rPr>
+          <w:rFonts w:ascii="Consolas" w:eastAsia="Times New Roman" w:hAnsi="Consolas" w:cs="Times New Roman"/>
+          <w:color w:val="569CD6"/>
+          <w:sz w:val="21"/>
+          <w:szCs w:val="21"/>
+          <w:lang w:eastAsia="en-CA"/>
+        </w:rPr>
+        <w:t>WORKDIR</w:t>
+      </w:r>
+      <w:r>
         <w:rPr>
           <w:rFonts w:ascii="Consolas" w:eastAsia="Times New Roman" w:hAnsi="Consolas" w:cs="Times New Roman"/>
           <w:color w:val="D4D4D4"/>
@@ -694,8 +683,21 @@
           <w:szCs w:val="21"/>
           <w:lang w:eastAsia="en-CA"/>
         </w:rPr>
-      </w:pPr>
-      <w:proofErr w:type="gramStart"/>
+        <w:t> /app</w:t>
+      </w:r>
+    </w:p>
+    <w:p>
+      <w:pPr>
+        <w:shd w:val="clear" w:color="auto" w:fill="1E1E1E"/>
+        <w:spacing w:after="0" w:line="285" w:lineRule="atLeast"/>
+        <w:rPr>
+          <w:rFonts w:ascii="Consolas" w:eastAsia="Times New Roman" w:hAnsi="Consolas" w:cs="Times New Roman"/>
+          <w:color w:val="D4D4D4"/>
+          <w:sz w:val="21"/>
+          <w:szCs w:val="21"/>
+          <w:lang w:eastAsia="en-CA"/>
+        </w:rPr>
+      </w:pPr>
       <w:r>
         <w:rPr>
           <w:rFonts w:ascii="Consolas" w:eastAsia="Times New Roman" w:hAnsi="Consolas" w:cs="Times New Roman"/>
@@ -704,7 +706,7 @@
           <w:szCs w:val="21"/>
           <w:lang w:eastAsia="en-CA"/>
         </w:rPr>
-        <w:t>ADD</w:t>
+        <w:t>RUN</w:t>
       </w:r>
       <w:r>
         <w:rPr>
@@ -714,10 +716,13 @@
           <w:szCs w:val="21"/>
           <w:lang w:eastAsia="en-CA"/>
         </w:rPr>
-        <w:t> .</w:t>
-      </w:r>
-      <w:proofErr w:type="gramEnd"/>
-      <w:r>
+        <w:t> go build -o main .</w:t>
+      </w:r>
+    </w:p>
+    <w:p>
+      <w:pPr>
+        <w:shd w:val="clear" w:color="auto" w:fill="1E1E1E"/>
+        <w:spacing w:after="0" w:line="285" w:lineRule="atLeast"/>
         <w:rPr>
           <w:rFonts w:ascii="Consolas" w:eastAsia="Times New Roman" w:hAnsi="Consolas" w:cs="Times New Roman"/>
           <w:color w:val="D4D4D4"/>
@@ -725,13 +730,18 @@
           <w:szCs w:val="21"/>
           <w:lang w:eastAsia="en-CA"/>
         </w:rPr>
-        <w:t> /app</w:t>
-      </w:r>
-    </w:p>
-    <w:p>
-      <w:pPr>
-        <w:shd w:val="clear" w:color="auto" w:fill="1E1E1E"/>
-        <w:spacing w:after="0" w:line="285" w:lineRule="atLeast"/>
+      </w:pPr>
+      <w:r>
+        <w:rPr>
+          <w:rFonts w:ascii="Consolas" w:eastAsia="Times New Roman" w:hAnsi="Consolas" w:cs="Times New Roman"/>
+          <w:color w:val="569CD6"/>
+          <w:sz w:val="21"/>
+          <w:szCs w:val="21"/>
+          <w:lang w:eastAsia="en-CA"/>
+        </w:rPr>
+        <w:t>CMD</w:t>
+      </w:r>
+      <w:r>
         <w:rPr>
           <w:rFonts w:ascii="Consolas" w:eastAsia="Times New Roman" w:hAnsi="Consolas" w:cs="Times New Roman"/>
           <w:color w:val="D4D4D4"/>
@@ -739,16 +749,17 @@
           <w:szCs w:val="21"/>
           <w:lang w:eastAsia="en-CA"/>
         </w:rPr>
-      </w:pPr>
+        <w:t> [</w:t>
+      </w:r>
       <w:r>
         <w:rPr>
           <w:rFonts w:ascii="Consolas" w:eastAsia="Times New Roman" w:hAnsi="Consolas" w:cs="Times New Roman"/>
-          <w:color w:val="569CD6"/>
+          <w:color w:val="CE9178"/>
           <w:sz w:val="21"/>
           <w:szCs w:val="21"/>
           <w:lang w:eastAsia="en-CA"/>
         </w:rPr>
-        <w:t>WORKDIR</w:t>
+        <w:t>"/app/main"</w:t>
       </w:r>
       <w:r>
         <w:rPr>
@@ -758,104 +769,6 @@
           <w:szCs w:val="21"/>
           <w:lang w:eastAsia="en-CA"/>
         </w:rPr>
-        <w:t> /app</w:t>
-      </w:r>
-    </w:p>
-    <w:p>
-      <w:pPr>
-        <w:shd w:val="clear" w:color="auto" w:fill="1E1E1E"/>
-        <w:spacing w:after="0" w:line="285" w:lineRule="atLeast"/>
-        <w:rPr>
-          <w:rFonts w:ascii="Consolas" w:eastAsia="Times New Roman" w:hAnsi="Consolas" w:cs="Times New Roman"/>
-          <w:color w:val="D4D4D4"/>
-          <w:sz w:val="21"/>
-          <w:szCs w:val="21"/>
-          <w:lang w:eastAsia="en-CA"/>
-        </w:rPr>
-      </w:pPr>
-      <w:r>
-        <w:rPr>
-          <w:rFonts w:ascii="Consolas" w:eastAsia="Times New Roman" w:hAnsi="Consolas" w:cs="Times New Roman"/>
-          <w:color w:val="569CD6"/>
-          <w:sz w:val="21"/>
-          <w:szCs w:val="21"/>
-          <w:lang w:eastAsia="en-CA"/>
-        </w:rPr>
-        <w:t>RUN</w:t>
-      </w:r>
-      <w:r>
-        <w:rPr>
-          <w:rFonts w:ascii="Consolas" w:eastAsia="Times New Roman" w:hAnsi="Consolas" w:cs="Times New Roman"/>
-          <w:color w:val="D4D4D4"/>
-          <w:sz w:val="21"/>
-          <w:szCs w:val="21"/>
-          <w:lang w:eastAsia="en-CA"/>
-        </w:rPr>
-        <w:t> go build -o </w:t>
-      </w:r>
-      <w:proofErr w:type="gramStart"/>
-      <w:r>
-        <w:rPr>
-          <w:rFonts w:ascii="Consolas" w:eastAsia="Times New Roman" w:hAnsi="Consolas" w:cs="Times New Roman"/>
-          <w:color w:val="D4D4D4"/>
-          <w:sz w:val="21"/>
-          <w:szCs w:val="21"/>
-          <w:lang w:eastAsia="en-CA"/>
-        </w:rPr>
-        <w:t>main .</w:t>
-      </w:r>
-      <w:proofErr w:type="gramEnd"/>
-    </w:p>
-    <w:p>
-      <w:pPr>
-        <w:shd w:val="clear" w:color="auto" w:fill="1E1E1E"/>
-        <w:spacing w:after="0" w:line="285" w:lineRule="atLeast"/>
-        <w:rPr>
-          <w:rFonts w:ascii="Consolas" w:eastAsia="Times New Roman" w:hAnsi="Consolas" w:cs="Times New Roman"/>
-          <w:color w:val="D4D4D4"/>
-          <w:sz w:val="21"/>
-          <w:szCs w:val="21"/>
-          <w:lang w:eastAsia="en-CA"/>
-        </w:rPr>
-      </w:pPr>
-      <w:r>
-        <w:rPr>
-          <w:rFonts w:ascii="Consolas" w:eastAsia="Times New Roman" w:hAnsi="Consolas" w:cs="Times New Roman"/>
-          <w:color w:val="569CD6"/>
-          <w:sz w:val="21"/>
-          <w:szCs w:val="21"/>
-          <w:lang w:eastAsia="en-CA"/>
-        </w:rPr>
-        <w:t>CMD</w:t>
-      </w:r>
-      <w:r>
-        <w:rPr>
-          <w:rFonts w:ascii="Consolas" w:eastAsia="Times New Roman" w:hAnsi="Consolas" w:cs="Times New Roman"/>
-          <w:color w:val="D4D4D4"/>
-          <w:sz w:val="21"/>
-          <w:szCs w:val="21"/>
-          <w:lang w:eastAsia="en-CA"/>
-        </w:rPr>
-        <w:t> [</w:t>
-      </w:r>
-      <w:r>
-        <w:rPr>
-          <w:rFonts w:ascii="Consolas" w:eastAsia="Times New Roman" w:hAnsi="Consolas" w:cs="Times New Roman"/>
-          <w:color w:val="CE9178"/>
-          <w:sz w:val="21"/>
-          <w:szCs w:val="21"/>
-          <w:lang w:eastAsia="en-CA"/>
-        </w:rPr>
-        <w:t>"/app/main"</w:t>
-      </w:r>
-      <w:r>
-        <w:rPr>
-          <w:rFonts w:ascii="Consolas" w:eastAsia="Times New Roman" w:hAnsi="Consolas" w:cs="Times New Roman"/>
-          <w:color w:val="D4D4D4"/>
-          <w:sz w:val="21"/>
-          <w:szCs w:val="21"/>
-          <w:lang w:eastAsia="en-CA"/>
-        </w:rPr>
         <w:t>]</w:t>
       </w:r>
     </w:p>
@@ -889,21 +802,8 @@
         <w:t xml:space="preserve"> </w:t>
       </w:r>
       <w:r>
-        <w:t xml:space="preserve">docker pull </w:t>
-      </w:r>
-      <w:proofErr w:type="spellStart"/>
-      <w:r>
-        <w:t>sibiljoekurian</w:t>
-      </w:r>
-      <w:proofErr w:type="spellEnd"/>
-      <w:r>
-        <w:t>/go-web-hello-</w:t>
-      </w:r>
-      <w:proofErr w:type="gramStart"/>
-      <w:r>
-        <w:t>world</w:t>
-      </w:r>
-      <w:proofErr w:type="gramEnd"/>
+        <w:t>docker pull sibiljoekurian/go-web-hello-world</w:t>
+      </w:r>
     </w:p>
     <w:p>
       <w:r>
@@ -958,8 +858,177 @@
         <w:t>Created a readme file in git.</w:t>
       </w:r>
     </w:p>
-    <w:p/>
-    <w:p/>
+    <w:p>
+      <w:r>
+        <w:t xml:space="preserve">Git hub link: </w:t>
+      </w:r>
+      <w:hyperlink r:id="rId14" w:history="1">
+        <w:r>
+          <w:rPr>
+            <w:rStyle w:val="Hyperlink"/>
+          </w:rPr>
+          <w:t>https://github.com/SibilJoeKurian/go-web-hello-world</w:t>
+        </w:r>
+      </w:hyperlink>
+    </w:p>
+    <w:p>
+      <w:r>
+        <w:t xml:space="preserve">Task 9 </w:t>
+      </w:r>
+    </w:p>
+    <w:p>
+      <w:r>
+        <w:t>Installation of Kubernetes</w:t>
+      </w:r>
+    </w:p>
+    <w:p>
+      <w:r>
+        <w:rPr>
+          <w:noProof/>
+        </w:rPr>
+        <w:lastRenderedPageBreak/>
+        <w:drawing>
+          <wp:inline distT="0" distB="0" distL="0" distR="0" wp14:anchorId="59A16D4E" wp14:editId="2C947348">
+            <wp:extent cx="4895850" cy="3584013"/>
+            <wp:effectExtent l="0" t="0" r="0" b="0"/>
+            <wp:docPr id="10" name="Picture 10"/>
+            <wp:cNvGraphicFramePr>
+              <a:graphicFrameLocks xmlns:a="http://schemas.openxmlformats.org/drawingml/2006/main" noChangeAspect="1"/>
+            </wp:cNvGraphicFramePr>
+            <a:graphic xmlns:a="http://schemas.openxmlformats.org/drawingml/2006/main">
+              <a:graphicData uri="http://schemas.openxmlformats.org/drawingml/2006/picture">
+                <pic:pic xmlns:pic="http://schemas.openxmlformats.org/drawingml/2006/picture">
+                  <pic:nvPicPr>
+                    <pic:cNvPr id="1" name=""/>
+                    <pic:cNvPicPr/>
+                  </pic:nvPicPr>
+                  <pic:blipFill>
+                    <a:blip r:embed="rId15"/>
+                    <a:stretch>
+                      <a:fillRect/>
+                    </a:stretch>
+                  </pic:blipFill>
+                  <pic:spPr>
+                    <a:xfrm>
+                      <a:off x="0" y="0"/>
+                      <a:ext cx="4898291" cy="3585800"/>
+                    </a:xfrm>
+                    <a:prstGeom prst="rect">
+                      <a:avLst/>
+                    </a:prstGeom>
+                  </pic:spPr>
+                </pic:pic>
+              </a:graphicData>
+            </a:graphic>
+          </wp:inline>
+        </w:drawing>
+      </w:r>
+    </w:p>
+    <w:p>
+      <w:r>
+        <w:rPr>
+          <w:noProof/>
+        </w:rPr>
+        <w:drawing>
+          <wp:inline distT="0" distB="0" distL="0" distR="0" wp14:anchorId="6F13E7AF" wp14:editId="698DDAE7">
+            <wp:extent cx="5943600" cy="2484755"/>
+            <wp:effectExtent l="0" t="0" r="0" b="0"/>
+            <wp:docPr id="11" name="Picture 11"/>
+            <wp:cNvGraphicFramePr>
+              <a:graphicFrameLocks xmlns:a="http://schemas.openxmlformats.org/drawingml/2006/main" noChangeAspect="1"/>
+            </wp:cNvGraphicFramePr>
+            <a:graphic xmlns:a="http://schemas.openxmlformats.org/drawingml/2006/main">
+              <a:graphicData uri="http://schemas.openxmlformats.org/drawingml/2006/picture">
+                <pic:pic xmlns:pic="http://schemas.openxmlformats.org/drawingml/2006/picture">
+                  <pic:nvPicPr>
+                    <pic:cNvPr id="1" name=""/>
+                    <pic:cNvPicPr/>
+                  </pic:nvPicPr>
+                  <pic:blipFill>
+                    <a:blip r:embed="rId16"/>
+                    <a:stretch>
+                      <a:fillRect/>
+                    </a:stretch>
+                  </pic:blipFill>
+                  <pic:spPr>
+                    <a:xfrm>
+                      <a:off x="0" y="0"/>
+                      <a:ext cx="5943600" cy="2484755"/>
+                    </a:xfrm>
+                    <a:prstGeom prst="rect">
+                      <a:avLst/>
+                    </a:prstGeom>
+                  </pic:spPr>
+                </pic:pic>
+              </a:graphicData>
+            </a:graphic>
+          </wp:inline>
+        </w:drawing>
+      </w:r>
+    </w:p>
+    <w:p>
+      <w:r>
+        <w:rPr>
+          <w:noProof/>
+        </w:rPr>
+        <w:drawing>
+          <wp:inline distT="0" distB="0" distL="0" distR="0" wp14:anchorId="75AE63AA" wp14:editId="7D2D5197">
+            <wp:extent cx="5943600" cy="1655445"/>
+            <wp:effectExtent l="0" t="0" r="0" b="1905"/>
+            <wp:docPr id="12" name="Picture 12"/>
+            <wp:cNvGraphicFramePr>
+              <a:graphicFrameLocks xmlns:a="http://schemas.openxmlformats.org/drawingml/2006/main" noChangeAspect="1"/>
+            </wp:cNvGraphicFramePr>
+            <a:graphic xmlns:a="http://schemas.openxmlformats.org/drawingml/2006/main">
+              <a:graphicData uri="http://schemas.openxmlformats.org/drawingml/2006/picture">
+                <pic:pic xmlns:pic="http://schemas.openxmlformats.org/drawingml/2006/picture">
+                  <pic:nvPicPr>
+                    <pic:cNvPr id="1" name=""/>
+                    <pic:cNvPicPr/>
+                  </pic:nvPicPr>
+                  <pic:blipFill>
+                    <a:blip r:embed="rId17"/>
+                    <a:stretch>
+                      <a:fillRect/>
+                    </a:stretch>
+                  </pic:blipFill>
+                  <pic:spPr>
+                    <a:xfrm>
+                      <a:off x="0" y="0"/>
+                      <a:ext cx="5943600" cy="1655445"/>
+                    </a:xfrm>
+                    <a:prstGeom prst="rect">
+                      <a:avLst/>
+                    </a:prstGeom>
+                  </pic:spPr>
+                </pic:pic>
+              </a:graphicData>
+            </a:graphic>
+          </wp:inline>
+        </w:drawing>
+      </w:r>
+    </w:p>
+    <w:p>
+      <w:r>
+        <w:lastRenderedPageBreak/>
+        <w:t>Note</w:t>
+      </w:r>
+    </w:p>
+    <w:p>
+      <w:r>
+        <w:t xml:space="preserve">I only completed up to task 9. After that I did not get time. </w:t>
+      </w:r>
+    </w:p>
+    <w:p>
+      <w:r>
+        <w:t xml:space="preserve">Thank you for giving me the project. </w:t>
+      </w:r>
+    </w:p>
+    <w:p>
+      <w:r>
+        <w:t>Much appreciated if you give me a feed back.</w:t>
+      </w:r>
+    </w:p>
     <w:sectPr>
       <w:pgSz w:w="12240" w:h="15840"/>
       <w:pgMar w:top="1440" w:right="1440" w:bottom="1440" w:left="1440" w:header="720" w:footer="720" w:gutter="0"/>

</xml_diff>